<commit_message>
Introducción, compribar con el abstract (apuntes de inglés)
</commit_message>
<xml_diff>
--- a/Documentacion/Entrega 3/Documentacion.docx
+++ b/Documentacion/Entrega 3/Documentacion.docx
@@ -1809,13 +1809,84 @@
       </w:r>
       <w:bookmarkEnd w:id="2"/>
     </w:p>
+    <w:p>
+      <w:proofErr w:type="spellStart"/>
+      <w:r>
+        <w:t>Retaged</w:t>
+      </w:r>
+      <w:proofErr w:type="spellEnd"/>
+      <w:r>
+        <w:t xml:space="preserve"> es una web de compra venta y oferta de servicios de sastrería, sirviendo como escaparate virtual para que los usuarios </w:t>
+      </w:r>
+      <w:r>
+        <w:t>(retagers)</w:t>
+      </w:r>
+      <w:r>
+        <w:t xml:space="preserve"> puedan colgar sus prendas o bien fotografías de sus arreglos y otros usuarios puedan ponerse en contacto si están interesados. La idea es dar una segunda vida a las prendas adaptándolas ya sea estéticamente, en cuanto a </w:t>
+      </w:r>
+      <w:proofErr w:type="spellStart"/>
+      <w:r>
+        <w:t>tallaje</w:t>
+      </w:r>
+      <w:proofErr w:type="spellEnd"/>
+      <w:r>
+        <w:t xml:space="preserve"> o simplemente cambiando de dueño.</w:t>
+      </w:r>
+    </w:p>
+    <w:p>
+      <w:r>
+        <w:t>Los usuarios se registran y a partir de ahí pueden o bien encontrar retagers en su zona por cp, o convertirse ellos mismos en retagers colgando fotos y subiéndolas.</w:t>
+      </w:r>
+    </w:p>
+    <w:p>
+      <w:r>
+        <w:t>Los usuarios no registrados también pueden navegar por el sitio, salvo por la sección de retagers cerca.</w:t>
+      </w:r>
+    </w:p>
+    <w:p>
+      <w:r>
+        <w:t xml:space="preserve">El funcionamiento por tanto es similar a páginas como </w:t>
+      </w:r>
+      <w:proofErr w:type="spellStart"/>
+      <w:r>
+        <w:t>Wallapop</w:t>
+      </w:r>
+      <w:proofErr w:type="spellEnd"/>
+      <w:r>
+        <w:t xml:space="preserve"> o </w:t>
+      </w:r>
+      <w:proofErr w:type="spellStart"/>
+      <w:r>
+        <w:t>Segundamano</w:t>
+      </w:r>
+      <w:proofErr w:type="spellEnd"/>
+      <w:r>
+        <w:t xml:space="preserve"> pero la página está enfocada exclusivamente a la moda.</w:t>
+      </w:r>
+    </w:p>
     <w:p/>
+    <w:p/>
+    <w:p/>
+    <w:p/>
+    <w:p/>
+    <w:p/>
+    <w:p/>
+    <w:p/>
+    <w:p/>
+    <w:p/>
+    <w:p/>
+    <w:p/>
+    <w:p/>
+    <w:p/>
+    <w:p/>
+    <w:p/>
     <w:p>
       <w:pPr>
         <w:pStyle w:val="Ttulo1"/>
       </w:pPr>
       <w:bookmarkStart w:id="3" w:name="_Toc39499651"/>
       <w:r>
+        <w:lastRenderedPageBreak/>
         <w:t>Requisitos funcionales y no funcionales</w:t>
       </w:r>
       <w:bookmarkEnd w:id="3"/>
@@ -2099,16 +2170,22 @@
         <w:t>Los usuarios podrán dar likes a los Retagers que les gusten, de esta manera se realizará el ranking de Retagers destacados.</w:t>
       </w:r>
     </w:p>
+    <w:p/>
+    <w:p/>
+    <w:p>
+      <w:bookmarkStart w:id="5" w:name="_GoBack"/>
+      <w:bookmarkEnd w:id="5"/>
+    </w:p>
     <w:p>
       <w:pPr>
         <w:pStyle w:val="Ttulo2"/>
       </w:pPr>
-      <w:bookmarkStart w:id="5" w:name="_Toc39499653"/>
+      <w:bookmarkStart w:id="6" w:name="_Toc39499653"/>
       <w:r>
         <w:lastRenderedPageBreak/>
         <w:t>Requisitos técnicos</w:t>
       </w:r>
-      <w:bookmarkEnd w:id="5"/>
+      <w:bookmarkEnd w:id="6"/>
     </w:p>
     <w:p>
       <w:r>
@@ -2371,11 +2448,11 @@
       <w:pPr>
         <w:pStyle w:val="Ttulo2"/>
       </w:pPr>
-      <w:bookmarkStart w:id="6" w:name="_Toc39499654"/>
+      <w:bookmarkStart w:id="7" w:name="_Toc39499654"/>
       <w:r>
         <w:t>Software utilizado</w:t>
       </w:r>
-      <w:bookmarkEnd w:id="6"/>
+      <w:bookmarkEnd w:id="7"/>
       <w:r>
         <w:t xml:space="preserve"> </w:t>
       </w:r>
@@ -2621,22 +2698,22 @@
       <w:pPr>
         <w:pStyle w:val="Ttulo1"/>
       </w:pPr>
-      <w:bookmarkStart w:id="7" w:name="_Toc39499655"/>
+      <w:bookmarkStart w:id="8" w:name="_Toc39499655"/>
       <w:r>
         <w:t>Arquitectura de la aplicación</w:t>
       </w:r>
-      <w:bookmarkEnd w:id="7"/>
+      <w:bookmarkEnd w:id="8"/>
     </w:p>
     <w:p/>
     <w:p>
       <w:pPr>
         <w:pStyle w:val="Ttulo1"/>
       </w:pPr>
-      <w:bookmarkStart w:id="8" w:name="_Toc39499656"/>
+      <w:bookmarkStart w:id="9" w:name="_Toc39499656"/>
       <w:r>
         <w:t>Planificación del proyecto</w:t>
       </w:r>
-      <w:bookmarkEnd w:id="8"/>
+      <w:bookmarkEnd w:id="9"/>
     </w:p>
     <w:p>
       <w:r>
@@ -2656,11 +2733,11 @@
       <w:r>
         <w:tab/>
       </w:r>
-      <w:bookmarkStart w:id="9" w:name="_Toc39499657"/>
+      <w:bookmarkStart w:id="10" w:name="_Toc39499657"/>
       <w:r>
         <w:t>Planificación inicial del proyecto</w:t>
       </w:r>
-      <w:bookmarkEnd w:id="9"/>
+      <w:bookmarkEnd w:id="10"/>
     </w:p>
     <w:p/>
     <w:tbl>
@@ -2937,11 +3014,11 @@
       <w:r>
         <w:tab/>
       </w:r>
-      <w:bookmarkStart w:id="10" w:name="_Toc39499658"/>
+      <w:bookmarkStart w:id="11" w:name="_Toc39499658"/>
       <w:r>
         <w:t>Análisis real tras finalización del proyecto</w:t>
       </w:r>
-      <w:bookmarkEnd w:id="10"/>
+      <w:bookmarkEnd w:id="11"/>
     </w:p>
     <w:p/>
     <w:p/>
@@ -2951,12 +3028,12 @@
       <w:pPr>
         <w:pStyle w:val="Ttulo1"/>
       </w:pPr>
-      <w:bookmarkStart w:id="11" w:name="_Toc39499659"/>
+      <w:bookmarkStart w:id="12" w:name="_Toc39499659"/>
       <w:r>
         <w:lastRenderedPageBreak/>
         <w:t>Modelo de Entidad-Relación</w:t>
       </w:r>
-      <w:bookmarkEnd w:id="11"/>
+      <w:bookmarkEnd w:id="12"/>
     </w:p>
     <w:p/>
     <w:p>
@@ -9066,14 +9143,14 @@
       <w:pPr>
         <w:pStyle w:val="Ttulo2"/>
       </w:pPr>
-      <w:bookmarkStart w:id="12" w:name="_Toc39499660"/>
+      <w:bookmarkStart w:id="13" w:name="_Toc39499660"/>
       <w:r>
         <w:t xml:space="preserve">MODELO </w:t>
       </w:r>
       <w:r>
         <w:t>RELACIONAL</w:t>
       </w:r>
-      <w:bookmarkEnd w:id="12"/>
+      <w:bookmarkEnd w:id="13"/>
     </w:p>
     <w:p>
       <w:r>
@@ -9177,14 +9254,14 @@
           <w:rStyle w:val="ListLabel3"/>
         </w:rPr>
       </w:pPr>
-      <w:bookmarkStart w:id="13" w:name="_Toc39499661"/>
+      <w:bookmarkStart w:id="14" w:name="_Toc39499661"/>
       <w:r>
         <w:rPr>
           <w:rStyle w:val="ListLabel3"/>
         </w:rPr>
         <w:t>Requisitos</w:t>
       </w:r>
-      <w:bookmarkEnd w:id="13"/>
+      <w:bookmarkEnd w:id="14"/>
     </w:p>
     <w:p/>
     <w:p>
@@ -9520,10 +9597,7 @@
     <w:p/>
     <w:p/>
     <w:p/>
-    <w:p>
-      <w:bookmarkStart w:id="14" w:name="_GoBack"/>
-      <w:bookmarkEnd w:id="14"/>
-    </w:p>
+    <w:p/>
     <w:p/>
     <w:p>
       <w:pPr>
@@ -12342,7 +12416,7 @@
 </file>
 
 <file path=customXml/itemProps1.xml><?xml version="1.0" encoding="utf-8"?>
-<ds:datastoreItem xmlns:ds="http://schemas.openxmlformats.org/officeDocument/2006/customXml" ds:itemID="{108A86FA-151E-477C-92E4-BFB8526519E2}">
+<ds:datastoreItem xmlns:ds="http://schemas.openxmlformats.org/officeDocument/2006/customXml" ds:itemID="{7AEF23FC-E9E9-40E8-AF01-D99ABCD7F7C9}">
   <ds:schemaRefs>
     <ds:schemaRef ds:uri="http://schemas.openxmlformats.org/officeDocument/2006/bibliography"/>
   </ds:schemaRefs>

</xml_diff>